<commit_message>
Se agregan comentarios al documento de la entrega
</commit_message>
<xml_diff>
--- a/Reto capa de aplicación/Equipo de Trabajo 01 - Pareja 2 - Interfaz.docx
+++ b/Reto capa de aplicación/Equipo de Trabajo 01 - Pareja 2 - Interfaz.docx
@@ -151,15 +151,7 @@
           <w:sz w:val="28"/>
           <w:szCs w:val="28"/>
         </w:rPr>
-        <w:t>Modificar</w:t>
-      </w:r>
-      <w:r>
-        <w:rPr>
-          <w:b/>
-          <w:sz w:val="28"/>
-          <w:szCs w:val="28"/>
-        </w:rPr>
-        <w:t xml:space="preserve"> el código dado en el tutorial para el procesamiento de un nuevo evento. </w:t>
+        <w:t xml:space="preserve">Responder las preguntas de reflexión dadas al final del tutorial de capa de aplicación: </w:t>
       </w:r>
     </w:p>
     <w:p>
@@ -180,620 +172,28 @@
     </w:p>
     <w:p>
       <w:pPr>
-        <w:pStyle w:val="ListParagraph"/>
-        <w:numPr>
-          <w:ilvl w:val="0"/>
-          <w:numId w:val="46"/>
-        </w:numPr>
-        <w:rPr>
-          <w:b/>
-          <w:sz w:val="28"/>
-          <w:szCs w:val="28"/>
-        </w:rPr>
-      </w:pPr>
-      <w:r>
-        <w:rPr>
-          <w:b/>
-          <w:sz w:val="28"/>
-          <w:szCs w:val="28"/>
-        </w:rPr>
-        <w:t>¿Qué buenas prácticas de diseño de interfaz observa en el tablero REMA?</w:t>
-      </w:r>
+        <w:rPr>
+          <w:sz w:val="24"/>
+          <w:szCs w:val="24"/>
+        </w:rPr>
+      </w:pPr>
     </w:p>
     <w:p>
       <w:pPr>
         <w:rPr>
-          <w:b/>
-          <w:sz w:val="28"/>
-          <w:szCs w:val="28"/>
-        </w:rPr>
-      </w:pPr>
-    </w:p>
-    <w:p>
-      <w:pPr>
-        <w:rPr>
-          <w:b/>
-          <w:sz w:val="28"/>
-          <w:szCs w:val="28"/>
+          <w:sz w:val="24"/>
+          <w:szCs w:val="24"/>
         </w:rPr>
       </w:pPr>
       <w:r>
         <w:rPr>
-          <w:rFonts w:eastAsia="Times New Roman"/>
-          <w:sz w:val="24"/>
-          <w:szCs w:val="24"/>
-          <w:lang w:val="es-ES"/>
-        </w:rPr>
-        <w:t>comportamiento</w:t>
-      </w:r>
-    </w:p>
-    <w:p>
-      <w:pPr>
-        <w:rPr>
-          <w:b/>
-          <w:sz w:val="28"/>
-          <w:szCs w:val="28"/>
-        </w:rPr>
-      </w:pPr>
-    </w:p>
-    <w:p>
-      <w:pPr>
-        <w:pStyle w:val="ListParagraph"/>
-        <w:numPr>
-          <w:ilvl w:val="0"/>
-          <w:numId w:val="46"/>
-        </w:numPr>
-        <w:rPr>
-          <w:b/>
-          <w:sz w:val="28"/>
-          <w:szCs w:val="28"/>
-        </w:rPr>
-      </w:pPr>
-      <w:r>
-        <w:rPr>
-          <w:b/>
-          <w:sz w:val="28"/>
-          <w:szCs w:val="28"/>
-        </w:rPr>
-        <w:t>¿Hay alguna mala práctica en el diseño de interfaz? ¿Cuál? ¿Cómo la corregiría?</w:t>
-      </w:r>
-    </w:p>
-    <w:p>
-      <w:pPr>
-        <w:rPr>
-          <w:b/>
-          <w:sz w:val="28"/>
-          <w:szCs w:val="28"/>
-        </w:rPr>
-      </w:pPr>
-    </w:p>
-    <w:p>
-      <w:pPr>
-        <w:pStyle w:val="ListParagraph"/>
-        <w:numPr>
-          <w:ilvl w:val="0"/>
-          <w:numId w:val="46"/>
-        </w:numPr>
-        <w:rPr>
-          <w:b/>
-          <w:sz w:val="28"/>
-          <w:szCs w:val="28"/>
-        </w:rPr>
-      </w:pPr>
-      <w:r>
-        <w:rPr>
-          <w:b/>
-          <w:sz w:val="28"/>
-          <w:szCs w:val="28"/>
-        </w:rPr>
-        <w:t>¿Qué ventajas/desventajas sobre las consultas trae consigo el uso del patrón Blob en el almacenamiento?</w:t>
-      </w:r>
-    </w:p>
-    <w:p>
-      <w:pPr>
-        <w:rPr>
-          <w:b/>
-          <w:sz w:val="28"/>
-          <w:szCs w:val="28"/>
-        </w:rPr>
-      </w:pPr>
-    </w:p>
-    <w:p>
-      <w:pPr>
-        <w:pStyle w:val="ListParagraph"/>
-        <w:numPr>
-          <w:ilvl w:val="0"/>
-          <w:numId w:val="46"/>
-        </w:numPr>
-        <w:rPr>
-          <w:b/>
-          <w:sz w:val="28"/>
-          <w:szCs w:val="28"/>
-        </w:rPr>
-      </w:pPr>
-      <w:r>
-        <w:rPr>
-          <w:b/>
-          <w:sz w:val="28"/>
-          <w:szCs w:val="28"/>
-        </w:rPr>
-        <w:t>¿Qué ventajas/desventajas tiene el uso de un patrón de actualización tipo “</w:t>
-      </w:r>
-      <w:proofErr w:type="spellStart"/>
-      <w:r>
-        <w:rPr>
-          <w:b/>
-          <w:sz w:val="28"/>
-          <w:szCs w:val="28"/>
-        </w:rPr>
-        <w:t>pull</w:t>
-      </w:r>
-      <w:proofErr w:type="spellEnd"/>
-      <w:r>
-        <w:rPr>
-          <w:b/>
-          <w:sz w:val="28"/>
-          <w:szCs w:val="28"/>
-        </w:rPr>
-        <w:t xml:space="preserve">” como </w:t>
-      </w:r>
-      <w:proofErr w:type="spellStart"/>
-      <w:r>
-        <w:rPr>
-          <w:b/>
-          <w:sz w:val="28"/>
-          <w:szCs w:val="28"/>
-        </w:rPr>
-        <w:t>Grafana</w:t>
-      </w:r>
-      <w:proofErr w:type="spellEnd"/>
-      <w:r>
-        <w:rPr>
-          <w:b/>
-          <w:sz w:val="28"/>
-          <w:szCs w:val="28"/>
-        </w:rPr>
-        <w:t>?</w:t>
-      </w:r>
-    </w:p>
-    <w:p>
-      <w:pPr>
-        <w:rPr>
-          <w:b/>
-          <w:sz w:val="28"/>
-          <w:szCs w:val="28"/>
-        </w:rPr>
-      </w:pPr>
-    </w:p>
-    <w:p>
-      <w:pPr>
-        <w:pStyle w:val="ListParagraph"/>
-        <w:numPr>
-          <w:ilvl w:val="0"/>
-          <w:numId w:val="46"/>
-        </w:numPr>
-        <w:rPr>
-          <w:b/>
-          <w:sz w:val="28"/>
-          <w:szCs w:val="28"/>
-        </w:rPr>
-      </w:pPr>
-      <w:r>
-        <w:rPr>
-          <w:b/>
-          <w:sz w:val="28"/>
-          <w:szCs w:val="28"/>
-        </w:rPr>
-        <w:t xml:space="preserve">¿Qué impacto tiene la frecuencia de muestreo de los dispositivos </w:t>
-      </w:r>
-      <w:proofErr w:type="spellStart"/>
-      <w:r>
-        <w:rPr>
-          <w:b/>
-          <w:sz w:val="28"/>
-          <w:szCs w:val="28"/>
-        </w:rPr>
-        <w:t>IoT</w:t>
-      </w:r>
-      <w:proofErr w:type="spellEnd"/>
-      <w:r>
-        <w:rPr>
-          <w:b/>
-          <w:sz w:val="28"/>
-          <w:szCs w:val="28"/>
-        </w:rPr>
-        <w:t xml:space="preserve"> sobre la interfaz gráfica?</w:t>
-      </w:r>
-    </w:p>
-    <w:p>
-      <w:pPr>
-        <w:rPr>
-          <w:b/>
-          <w:sz w:val="28"/>
-          <w:szCs w:val="28"/>
-        </w:rPr>
-      </w:pPr>
-    </w:p>
-    <w:p>
-      <w:pPr>
-        <w:pStyle w:val="ListParagraph"/>
-        <w:numPr>
-          <w:ilvl w:val="0"/>
-          <w:numId w:val="46"/>
-        </w:numPr>
-        <w:rPr>
-          <w:b/>
-          <w:sz w:val="28"/>
-          <w:szCs w:val="28"/>
-        </w:rPr>
-      </w:pPr>
-      <w:r>
-        <w:rPr>
-          <w:b/>
-          <w:sz w:val="28"/>
-          <w:szCs w:val="28"/>
-        </w:rPr>
-        <w:t xml:space="preserve">En el tutorial ¿cómo se integra </w:t>
-      </w:r>
-      <w:proofErr w:type="spellStart"/>
-      <w:r>
-        <w:rPr>
-          <w:b/>
-          <w:sz w:val="28"/>
-          <w:szCs w:val="28"/>
-        </w:rPr>
-        <w:t>Grafana</w:t>
-      </w:r>
-      <w:proofErr w:type="spellEnd"/>
-      <w:r>
-        <w:rPr>
-          <w:b/>
-          <w:sz w:val="28"/>
-          <w:szCs w:val="28"/>
-        </w:rPr>
-        <w:t xml:space="preserve"> con el resto de las capas del sistema </w:t>
-      </w:r>
-      <w:proofErr w:type="spellStart"/>
-      <w:r>
-        <w:rPr>
-          <w:b/>
-          <w:sz w:val="28"/>
-          <w:szCs w:val="28"/>
-        </w:rPr>
-        <w:t>IoT</w:t>
-      </w:r>
-      <w:proofErr w:type="spellEnd"/>
-      <w:r>
-        <w:rPr>
-          <w:b/>
-          <w:sz w:val="28"/>
-          <w:szCs w:val="28"/>
-        </w:rPr>
-        <w:t xml:space="preserve">? ¿A través de </w:t>
-      </w:r>
-      <w:proofErr w:type="spellStart"/>
-      <w:r>
-        <w:rPr>
-          <w:b/>
-          <w:sz w:val="28"/>
-          <w:szCs w:val="28"/>
-        </w:rPr>
-        <w:t>APIs</w:t>
-      </w:r>
-      <w:proofErr w:type="spellEnd"/>
-      <w:r>
-        <w:rPr>
-          <w:b/>
-          <w:sz w:val="28"/>
-          <w:szCs w:val="28"/>
-        </w:rPr>
-        <w:t xml:space="preserve"> o fuentes de datos?</w:t>
-      </w:r>
-    </w:p>
-    <w:p>
-      <w:pPr>
-        <w:rPr>
-          <w:rFonts w:ascii="Source Sans Pro" w:hAnsi="Source Sans Pro"/>
-          <w:color w:val="1F1F1F"/>
-          <w:shd w:val="clear" w:color="auto" w:fill="FFFFFF"/>
-        </w:rPr>
-      </w:pPr>
-    </w:p>
-    <w:p>
-      <w:pPr>
-        <w:rPr>
-          <w:sz w:val="24"/>
-          <w:szCs w:val="24"/>
-        </w:rPr>
-      </w:pPr>
-    </w:p>
-    <w:p>
-      <w:pPr>
-        <w:rPr>
-          <w:rFonts w:eastAsia="Times New Roman"/>
-          <w:sz w:val="24"/>
-          <w:szCs w:val="24"/>
-          <w:lang w:val="es-ES"/>
-        </w:rPr>
-      </w:pPr>
-      <w:r>
-        <w:rPr>
-          <w:rFonts w:eastAsia="Times New Roman"/>
-          <w:sz w:val="24"/>
-          <w:szCs w:val="24"/>
-          <w:lang w:val="es-ES"/>
-        </w:rPr>
-        <w:lastRenderedPageBreak/>
-        <w:t xml:space="preserve">Condición: Se observa el comportamiento y la variación de una variable como humedad o temperatura durante la última hora con el fin que se encuentre dentro de los límites permitidos. </w:t>
-      </w:r>
-    </w:p>
-    <w:p>
-      <w:pPr>
-        <w:rPr>
-          <w:rFonts w:eastAsia="Times New Roman"/>
-          <w:sz w:val="24"/>
-          <w:szCs w:val="24"/>
-          <w:lang w:val="es-ES"/>
-        </w:rPr>
-      </w:pPr>
-    </w:p>
-    <w:p>
-      <w:pPr>
-        <w:rPr>
-          <w:rFonts w:eastAsia="Times New Roman"/>
-          <w:sz w:val="24"/>
-          <w:szCs w:val="24"/>
-          <w:lang w:val="es-ES"/>
-        </w:rPr>
-      </w:pPr>
-      <w:r>
-        <w:rPr>
-          <w:rFonts w:eastAsia="Times New Roman"/>
-          <w:sz w:val="24"/>
-          <w:szCs w:val="24"/>
-          <w:lang w:val="es-ES"/>
-        </w:rPr>
-        <w:t>Acción: Encender LED cerca al sensor para notificar del evento.</w:t>
-      </w:r>
-    </w:p>
-    <w:p>
-      <w:pPr>
-        <w:rPr>
-          <w:rFonts w:eastAsia="Times New Roman"/>
-          <w:sz w:val="24"/>
-          <w:szCs w:val="24"/>
-          <w:lang w:val="es-ES"/>
-        </w:rPr>
-      </w:pPr>
-    </w:p>
-    <w:p>
-      <w:pPr>
-        <w:pStyle w:val="NormalWeb"/>
-        <w:spacing w:before="0" w:beforeAutospacing="0" w:after="160" w:afterAutospacing="0"/>
-        <w:jc w:val="both"/>
-        <w:rPr>
-          <w:rFonts w:ascii="Arial" w:hAnsi="Arial" w:cs="Arial"/>
-          <w:lang w:val="es-ES"/>
-        </w:rPr>
-      </w:pPr>
-      <w:r>
-        <w:rPr>
-          <w:rFonts w:ascii="Arial" w:hAnsi="Arial" w:cs="Arial"/>
-          <w:lang w:val="es-ES"/>
-        </w:rPr>
-        <w:t>S</w:t>
-      </w:r>
-      <w:r>
-        <w:rPr>
-          <w:rFonts w:ascii="Arial" w:hAnsi="Arial" w:cs="Arial"/>
-          <w:lang w:val="es-ES"/>
-        </w:rPr>
-        <w:t xml:space="preserve">e hace referencia a la variación estándar de las mediciones, para lo cual utilizamos las funciones estadísticas </w:t>
-      </w:r>
-      <w:proofErr w:type="spellStart"/>
-      <w:r>
-        <w:rPr>
-          <w:rFonts w:ascii="Arial" w:hAnsi="Arial" w:cs="Arial"/>
-          <w:i/>
-          <w:iCs/>
-          <w:lang w:val="es-ES"/>
-        </w:rPr>
-        <w:t>built</w:t>
-      </w:r>
-      <w:proofErr w:type="spellEnd"/>
-      <w:r>
-        <w:rPr>
-          <w:rFonts w:ascii="Arial" w:hAnsi="Arial" w:cs="Arial"/>
-          <w:i/>
-          <w:iCs/>
-          <w:lang w:val="es-ES"/>
-        </w:rPr>
-        <w:t>-in</w:t>
-      </w:r>
-      <w:r>
-        <w:rPr>
-          <w:rFonts w:ascii="Arial" w:hAnsi="Arial" w:cs="Arial"/>
-          <w:lang w:val="es-ES"/>
-        </w:rPr>
-        <w:t xml:space="preserve"> de </w:t>
-      </w:r>
-      <w:proofErr w:type="spellStart"/>
-      <w:r>
-        <w:rPr>
-          <w:rFonts w:ascii="Arial" w:hAnsi="Arial" w:cs="Arial"/>
-          <w:lang w:val="es-ES"/>
-        </w:rPr>
-        <w:t>python</w:t>
-      </w:r>
-      <w:proofErr w:type="spellEnd"/>
-      <w:r>
-        <w:rPr>
-          <w:rFonts w:ascii="Arial" w:hAnsi="Arial" w:cs="Arial"/>
-          <w:lang w:val="es-ES"/>
-        </w:rPr>
-        <w:t>. </w:t>
-      </w:r>
-    </w:p>
-    <w:p>
-      <w:pPr>
-        <w:pStyle w:val="NormalWeb"/>
-        <w:spacing w:before="0" w:beforeAutospacing="0" w:after="160" w:afterAutospacing="0"/>
-        <w:jc w:val="both"/>
-        <w:rPr>
-          <w:rFonts w:ascii="Arial" w:hAnsi="Arial" w:cs="Arial"/>
-          <w:lang w:val="es-ES"/>
-        </w:rPr>
-      </w:pPr>
-      <w:r>
-        <w:rPr>
-          <w:rFonts w:ascii="Arial" w:hAnsi="Arial" w:cs="Arial"/>
-          <w:lang w:val="es-ES"/>
-        </w:rPr>
-        <w:t xml:space="preserve">Una variación </w:t>
-      </w:r>
-      <w:r>
-        <w:rPr>
-          <w:rFonts w:ascii="Arial" w:hAnsi="Arial" w:cs="Arial"/>
-          <w:lang w:val="es-ES"/>
-        </w:rPr>
-        <w:t xml:space="preserve">por encima de los rangos en un instante de tiempo </w:t>
-      </w:r>
-      <w:r>
-        <w:rPr>
-          <w:rFonts w:ascii="Arial" w:hAnsi="Arial" w:cs="Arial"/>
-          <w:lang w:val="es-ES"/>
-        </w:rPr>
-        <w:t>indica que los datos se extienden sobre un rango de valores amplio</w:t>
-      </w:r>
-      <w:r>
-        <w:rPr>
-          <w:rFonts w:ascii="Arial" w:hAnsi="Arial" w:cs="Arial"/>
-          <w:lang w:val="es-ES"/>
-        </w:rPr>
-        <w:t xml:space="preserve">, en </w:t>
-      </w:r>
-      <w:r>
-        <w:rPr>
-          <w:rFonts w:ascii="Arial" w:hAnsi="Arial" w:cs="Arial"/>
-          <w:lang w:val="es-ES"/>
-        </w:rPr>
-        <w:t>nuestro caso, es de interés conocer estos eventos ya que puede significar errores de calibración o medición en los sensores.</w:t>
-      </w:r>
-    </w:p>
-    <w:p>
-      <w:pPr>
-        <w:pStyle w:val="NormalWeb"/>
-        <w:spacing w:before="0" w:beforeAutospacing="0" w:after="160" w:afterAutospacing="0"/>
-        <w:jc w:val="both"/>
-        <w:rPr>
-          <w:rFonts w:ascii="Arial" w:hAnsi="Arial" w:cs="Arial"/>
-          <w:lang w:val="es-ES"/>
-        </w:rPr>
-      </w:pPr>
-      <w:r>
-        <w:rPr>
-          <w:rFonts w:ascii="Arial" w:hAnsi="Arial" w:cs="Arial"/>
-          <w:lang w:val="es-ES"/>
-        </w:rPr>
-        <w:t>Por otro lado, si hay cambios repentinos en la temperatura o humedad también se observaría una variación elevada</w:t>
-      </w:r>
-      <w:r>
-        <w:rPr>
-          <w:rFonts w:ascii="Arial" w:hAnsi="Arial" w:cs="Arial"/>
-          <w:lang w:val="es-ES"/>
-        </w:rPr>
-        <w:t xml:space="preserve">, es por esto </w:t>
-      </w:r>
-      <w:proofErr w:type="gramStart"/>
-      <w:r>
-        <w:rPr>
-          <w:rFonts w:ascii="Arial" w:hAnsi="Arial" w:cs="Arial"/>
-          <w:lang w:val="es-ES"/>
-        </w:rPr>
-        <w:t>que</w:t>
-      </w:r>
-      <w:proofErr w:type="gramEnd"/>
-      <w:r>
-        <w:rPr>
-          <w:rFonts w:ascii="Arial" w:hAnsi="Arial" w:cs="Arial"/>
-          <w:lang w:val="es-ES"/>
-        </w:rPr>
-        <w:t xml:space="preserve"> se configura una alerta para que se ejecute </w:t>
-      </w:r>
-      <w:r>
-        <w:rPr>
-          <w:rFonts w:ascii="Arial" w:hAnsi="Arial" w:cs="Arial"/>
-          <w:lang w:val="es-ES"/>
-        </w:rPr>
-        <w:t>únicamente cuando la variación estándar sea mayor a 5</w:t>
-      </w:r>
-      <w:r>
-        <w:rPr>
-          <w:rFonts w:ascii="Arial" w:hAnsi="Arial" w:cs="Arial"/>
-          <w:lang w:val="es-ES"/>
-        </w:rPr>
-        <w:t>.</w:t>
-      </w:r>
-    </w:p>
-    <w:p>
-      <w:pPr>
-        <w:pStyle w:val="NormalWeb"/>
-        <w:spacing w:before="0" w:beforeAutospacing="0" w:after="160" w:afterAutospacing="0"/>
-        <w:jc w:val="both"/>
-        <w:rPr>
-          <w:rFonts w:ascii="Arial" w:hAnsi="Arial" w:cs="Arial"/>
-          <w:lang w:val="es-ES"/>
-        </w:rPr>
-      </w:pPr>
-    </w:p>
-    <w:p>
-      <w:pPr>
-        <w:pStyle w:val="NormalWeb"/>
-        <w:spacing w:before="0" w:beforeAutospacing="0" w:after="160" w:afterAutospacing="0"/>
-        <w:jc w:val="both"/>
-        <w:rPr>
-          <w:rFonts w:ascii="Arial" w:hAnsi="Arial" w:cs="Arial"/>
-          <w:lang w:val="es-ES"/>
-        </w:rPr>
-      </w:pPr>
-      <w:r>
-        <w:rPr>
-          <w:rFonts w:ascii="Arial" w:hAnsi="Arial" w:cs="Arial"/>
-          <w:lang w:val="es-ES"/>
-        </w:rPr>
-        <w:t xml:space="preserve">Del lado de la aplicación, se utilizó la interfaz para registrar las nuevas variables: </w:t>
-      </w:r>
-    </w:p>
-    <w:p>
-      <w:pPr>
-        <w:pStyle w:val="NormalWeb"/>
-        <w:spacing w:before="0" w:beforeAutospacing="0" w:after="160" w:afterAutospacing="0"/>
-        <w:jc w:val="both"/>
-        <w:rPr>
-          <w:rFonts w:ascii="Arial" w:hAnsi="Arial" w:cs="Arial"/>
-          <w:lang w:val="es-ES"/>
-        </w:rPr>
-      </w:pPr>
-    </w:p>
-    <w:p>
-      <w:pPr>
-        <w:pStyle w:val="NormalWeb"/>
-        <w:spacing w:before="0" w:beforeAutospacing="0" w:after="160" w:afterAutospacing="0"/>
-        <w:jc w:val="both"/>
-        <w:rPr>
-          <w:rFonts w:ascii="Arial" w:hAnsi="Arial" w:cs="Arial"/>
-          <w:lang w:val="es-ES"/>
-        </w:rPr>
-      </w:pPr>
-      <w:r>
-        <w:rPr>
           <w:noProof/>
         </w:rPr>
         <w:drawing>
-          <wp:inline distT="0" distB="0" distL="0" distR="0" wp14:anchorId="5F9E0265" wp14:editId="53AB85E1">
-            <wp:extent cx="5733415" cy="2428240"/>
-            <wp:effectExtent l="0" t="0" r="635" b="0"/>
-            <wp:docPr id="1" name="Picture 1" descr="A picture containing chart&#10;&#10;Description automatically generated"/>
+          <wp:inline distT="0" distB="0" distL="0" distR="0" wp14:anchorId="244904E9" wp14:editId="3DD4D507">
+            <wp:extent cx="5733415" cy="3001645"/>
+            <wp:effectExtent l="0" t="0" r="635" b="8255"/>
+            <wp:docPr id="7" name="Picture 7"/>
             <wp:cNvGraphicFramePr>
               <a:graphicFrameLocks xmlns:a="http://schemas.openxmlformats.org/drawingml/2006/main" noChangeAspect="1"/>
             </wp:cNvGraphicFramePr>
@@ -801,7 +201,7 @@
               <a:graphicData uri="http://schemas.openxmlformats.org/drawingml/2006/picture">
                 <pic:pic xmlns:pic="http://schemas.openxmlformats.org/drawingml/2006/picture">
                   <pic:nvPicPr>
-                    <pic:cNvPr id="1" name="Picture 1" descr="A picture containing chart&#10;&#10;Description automatically generated"/>
+                    <pic:cNvPr id="1" name=""/>
                     <pic:cNvPicPr/>
                   </pic:nvPicPr>
                   <pic:blipFill>
@@ -813,7 +213,7 @@
                   <pic:spPr>
                     <a:xfrm>
                       <a:off x="0" y="0"/>
-                      <a:ext cx="5733415" cy="2428240"/>
+                      <a:ext cx="5733415" cy="3001645"/>
                     </a:xfrm>
                     <a:prstGeom prst="rect">
                       <a:avLst/>
@@ -828,150 +228,130 @@
     </w:p>
     <w:p>
       <w:pPr>
-        <w:pStyle w:val="NormalWeb"/>
-        <w:spacing w:before="0" w:beforeAutospacing="0" w:after="160" w:afterAutospacing="0"/>
-        <w:jc w:val="both"/>
-        <w:rPr>
-          <w:rFonts w:ascii="Arial" w:hAnsi="Arial" w:cs="Arial"/>
-          <w:lang w:val="es-ES"/>
+        <w:rPr>
+          <w:sz w:val="24"/>
+          <w:szCs w:val="24"/>
         </w:rPr>
       </w:pPr>
     </w:p>
     <w:p>
       <w:pPr>
-        <w:pStyle w:val="NormalWeb"/>
-        <w:spacing w:before="0" w:beforeAutospacing="0" w:after="160" w:afterAutospacing="0"/>
-        <w:jc w:val="both"/>
-        <w:rPr>
-          <w:rFonts w:ascii="Arial" w:hAnsi="Arial" w:cs="Arial"/>
-          <w:lang w:val="es-ES"/>
+        <w:rPr>
+          <w:sz w:val="24"/>
+          <w:szCs w:val="24"/>
+        </w:rPr>
+      </w:pPr>
+    </w:p>
+    <w:p>
+      <w:pPr>
+        <w:pStyle w:val="ListParagraph"/>
+        <w:numPr>
+          <w:ilvl w:val="0"/>
+          <w:numId w:val="46"/>
+        </w:numPr>
+        <w:rPr>
+          <w:b/>
+          <w:sz w:val="24"/>
+          <w:szCs w:val="24"/>
         </w:rPr>
       </w:pPr>
       <w:r>
         <w:rPr>
-          <w:noProof/>
-        </w:rPr>
-        <w:lastRenderedPageBreak/>
-        <w:drawing>
-          <wp:inline distT="0" distB="0" distL="0" distR="0" wp14:anchorId="76634908" wp14:editId="30CCEDA4">
-            <wp:extent cx="5733415" cy="2363470"/>
-            <wp:effectExtent l="0" t="0" r="635" b="0"/>
-            <wp:docPr id="3" name="Picture 3" descr="Graphical user interface, application&#10;&#10;Description automatically generated"/>
-            <wp:cNvGraphicFramePr>
-              <a:graphicFrameLocks xmlns:a="http://schemas.openxmlformats.org/drawingml/2006/main" noChangeAspect="1"/>
-            </wp:cNvGraphicFramePr>
-            <a:graphic xmlns:a="http://schemas.openxmlformats.org/drawingml/2006/main">
-              <a:graphicData uri="http://schemas.openxmlformats.org/drawingml/2006/picture">
-                <pic:pic xmlns:pic="http://schemas.openxmlformats.org/drawingml/2006/picture">
-                  <pic:nvPicPr>
-                    <pic:cNvPr id="3" name="Picture 3" descr="Graphical user interface, application&#10;&#10;Description automatically generated"/>
-                    <pic:cNvPicPr/>
-                  </pic:nvPicPr>
-                  <pic:blipFill>
-                    <a:blip r:embed="rId8"/>
-                    <a:stretch>
-                      <a:fillRect/>
-                    </a:stretch>
-                  </pic:blipFill>
-                  <pic:spPr>
-                    <a:xfrm>
-                      <a:off x="0" y="0"/>
-                      <a:ext cx="5733415" cy="2363470"/>
-                    </a:xfrm>
-                    <a:prstGeom prst="rect">
-                      <a:avLst/>
-                    </a:prstGeom>
-                  </pic:spPr>
-                </pic:pic>
-              </a:graphicData>
-            </a:graphic>
-          </wp:inline>
-        </w:drawing>
+          <w:b/>
+          <w:sz w:val="24"/>
+          <w:szCs w:val="24"/>
+        </w:rPr>
+        <w:t>¿Qué buenas prácticas de diseño de interfaz observa en el tablero REMA?</w:t>
       </w:r>
     </w:p>
     <w:p>
       <w:pPr>
         <w:rPr>
-          <w:sz w:val="24"/>
-          <w:szCs w:val="24"/>
-          <w:lang w:val="es-ES"/>
+          <w:b/>
+          <w:sz w:val="24"/>
+          <w:szCs w:val="24"/>
         </w:rPr>
       </w:pPr>
     </w:p>
     <w:p>
       <w:pPr>
-        <w:rPr>
+        <w:pStyle w:val="ListParagraph"/>
+        <w:numPr>
+          <w:ilvl w:val="0"/>
+          <w:numId w:val="48"/>
+        </w:numPr>
+        <w:jc w:val="both"/>
+        <w:rPr>
+          <w:b/>
           <w:sz w:val="24"/>
           <w:szCs w:val="24"/>
         </w:rPr>
       </w:pPr>
       <w:r>
         <w:rPr>
-          <w:sz w:val="24"/>
-          <w:szCs w:val="24"/>
-        </w:rPr>
-        <w:t xml:space="preserve">Modificación del código: Se creó un cron cada 10 minutos para realizar el análisis: </w:t>
+          <w:rFonts w:eastAsia="Times New Roman"/>
+          <w:sz w:val="24"/>
+          <w:szCs w:val="24"/>
+          <w:lang w:val="es-ES"/>
+        </w:rPr>
+        <w:t xml:space="preserve">Las gráficas utilizadas para medir las variables de humedad y temperatura son bastante </w:t>
+      </w:r>
+      <w:r>
+        <w:rPr>
+          <w:rFonts w:eastAsia="Times New Roman"/>
+          <w:sz w:val="24"/>
+          <w:szCs w:val="24"/>
+          <w:lang w:val="es-ES"/>
+        </w:rPr>
+        <w:t>dicientes</w:t>
+      </w:r>
+      <w:r>
+        <w:rPr>
+          <w:rFonts w:eastAsia="Times New Roman"/>
+          <w:sz w:val="24"/>
+          <w:szCs w:val="24"/>
+          <w:lang w:val="es-ES"/>
+        </w:rPr>
+        <w:t xml:space="preserve"> y representativas</w:t>
+      </w:r>
+      <w:r>
+        <w:rPr>
+          <w:rFonts w:eastAsia="Times New Roman"/>
+          <w:sz w:val="24"/>
+          <w:szCs w:val="24"/>
+          <w:lang w:val="es-ES"/>
+        </w:rPr>
+        <w:t xml:space="preserve"> para el usuario</w:t>
       </w:r>
     </w:p>
     <w:p>
       <w:pPr>
-        <w:rPr>
-          <w:sz w:val="24"/>
-          <w:szCs w:val="24"/>
-        </w:rPr>
-      </w:pPr>
-    </w:p>
-    <w:p>
-      <w:pPr>
-        <w:rPr>
+        <w:pStyle w:val="ListParagraph"/>
+        <w:numPr>
+          <w:ilvl w:val="0"/>
+          <w:numId w:val="48"/>
+        </w:numPr>
+        <w:jc w:val="both"/>
+        <w:rPr>
+          <w:b/>
           <w:sz w:val="24"/>
           <w:szCs w:val="24"/>
         </w:rPr>
       </w:pPr>
       <w:r>
         <w:rPr>
-          <w:noProof/>
-        </w:rPr>
-        <w:drawing>
-          <wp:inline distT="0" distB="0" distL="0" distR="0" wp14:anchorId="60C5E339" wp14:editId="38ACFF63">
-            <wp:extent cx="5733415" cy="2035810"/>
-            <wp:effectExtent l="0" t="0" r="635" b="2540"/>
-            <wp:docPr id="5" name="Picture 5"/>
-            <wp:cNvGraphicFramePr>
-              <a:graphicFrameLocks xmlns:a="http://schemas.openxmlformats.org/drawingml/2006/main" noChangeAspect="1"/>
-            </wp:cNvGraphicFramePr>
-            <a:graphic xmlns:a="http://schemas.openxmlformats.org/drawingml/2006/main">
-              <a:graphicData uri="http://schemas.openxmlformats.org/drawingml/2006/picture">
-                <pic:pic xmlns:pic="http://schemas.openxmlformats.org/drawingml/2006/picture">
-                  <pic:nvPicPr>
-                    <pic:cNvPr id="1" name=""/>
-                    <pic:cNvPicPr/>
-                  </pic:nvPicPr>
-                  <pic:blipFill>
-                    <a:blip r:embed="rId9"/>
-                    <a:stretch>
-                      <a:fillRect/>
-                    </a:stretch>
-                  </pic:blipFill>
-                  <pic:spPr>
-                    <a:xfrm>
-                      <a:off x="0" y="0"/>
-                      <a:ext cx="5733415" cy="2035810"/>
-                    </a:xfrm>
-                    <a:prstGeom prst="rect">
-                      <a:avLst/>
-                    </a:prstGeom>
-                  </pic:spPr>
-                </pic:pic>
-              </a:graphicData>
-            </a:graphic>
-          </wp:inline>
-        </w:drawing>
+          <w:rFonts w:eastAsia="Times New Roman"/>
+          <w:sz w:val="24"/>
+          <w:szCs w:val="24"/>
+          <w:lang w:val="es-ES"/>
+        </w:rPr>
+        <w:t>Poseen un tamaño amplio, lo que facilita la lectura de datos por parte del usuario</w:t>
       </w:r>
     </w:p>
     <w:p>
       <w:pPr>
         <w:rPr>
+          <w:b/>
           <w:sz w:val="24"/>
           <w:szCs w:val="24"/>
         </w:rPr>
@@ -979,42 +359,31 @@
     </w:p>
     <w:p>
       <w:pPr>
-        <w:jc w:val="both"/>
-        <w:rPr>
+        <w:pStyle w:val="ListParagraph"/>
+        <w:numPr>
+          <w:ilvl w:val="0"/>
+          <w:numId w:val="46"/>
+        </w:numPr>
+        <w:rPr>
+          <w:b/>
           <w:sz w:val="24"/>
           <w:szCs w:val="24"/>
         </w:rPr>
       </w:pPr>
       <w:r>
         <w:rPr>
-          <w:sz w:val="24"/>
-          <w:szCs w:val="24"/>
-        </w:rPr>
-        <w:t xml:space="preserve">Posteriormente se define la lógica que decidirá si se activa o no una alerta, consultando los datos de las mediciones de última hora e iterando sobre el resultado. Para esto se calcula la </w:t>
-      </w:r>
-      <w:proofErr w:type="spellStart"/>
-      <w:proofErr w:type="gramStart"/>
-      <w:r>
-        <w:rPr>
-          <w:sz w:val="24"/>
-          <w:szCs w:val="24"/>
-        </w:rPr>
-        <w:t>cariación</w:t>
-      </w:r>
-      <w:proofErr w:type="spellEnd"/>
-      <w:proofErr w:type="gramEnd"/>
-      <w:r>
-        <w:rPr>
-          <w:sz w:val="24"/>
-          <w:szCs w:val="24"/>
-        </w:rPr>
-        <w:t xml:space="preserve"> así como las otras variables para darle contexto al evento que se está procesando.</w:t>
+          <w:b/>
+          <w:sz w:val="24"/>
+          <w:szCs w:val="24"/>
+        </w:rPr>
+        <w:lastRenderedPageBreak/>
+        <w:t>¿Hay alguna mala práctica en el diseño de interfaz? ¿Cuál? ¿Cómo la corregiría?</w:t>
       </w:r>
     </w:p>
     <w:p>
       <w:pPr>
-        <w:jc w:val="both"/>
-        <w:rPr>
+        <w:rPr>
+          <w:b/>
           <w:sz w:val="24"/>
           <w:szCs w:val="24"/>
         </w:rPr>
@@ -1022,81 +391,106 @@
     </w:p>
     <w:p>
       <w:pPr>
+        <w:pStyle w:val="ListParagraph"/>
+        <w:numPr>
+          <w:ilvl w:val="0"/>
+          <w:numId w:val="48"/>
+        </w:numPr>
         <w:jc w:val="both"/>
         <w:rPr>
+          <w:bCs/>
           <w:sz w:val="24"/>
           <w:szCs w:val="24"/>
         </w:rPr>
       </w:pPr>
       <w:r>
         <w:rPr>
-          <w:sz w:val="24"/>
-          <w:szCs w:val="24"/>
-        </w:rPr>
-        <w:t xml:space="preserve">Finalmente, si la variación calculada supera el valor definido en el paso anterior, se envía un mensaje al tópico de MQTT con el mensaje de ALERTA DE VARUACION junto con la información relacionada: </w:t>
+          <w:bCs/>
+          <w:sz w:val="24"/>
+          <w:szCs w:val="24"/>
+        </w:rPr>
+        <w:t xml:space="preserve">En el mapa de calor, solo se encuentra el título de </w:t>
+      </w:r>
+      <w:r>
+        <w:rPr>
+          <w:bCs/>
+          <w:i/>
+          <w:iCs/>
+          <w:sz w:val="24"/>
+          <w:szCs w:val="24"/>
+        </w:rPr>
+        <w:t>Humedad y Temperatura</w:t>
+      </w:r>
+      <w:r>
+        <w:rPr>
+          <w:bCs/>
+          <w:sz w:val="24"/>
+          <w:szCs w:val="24"/>
+        </w:rPr>
+        <w:t>, lo que no se especifica el tipo o instante de tiempo que se están midiendo esas variables en dicho mapa</w:t>
+      </w:r>
+      <w:r>
+        <w:rPr>
+          <w:bCs/>
+          <w:sz w:val="24"/>
+          <w:szCs w:val="24"/>
+        </w:rPr>
+        <w:t xml:space="preserve">. Se podría agregar </w:t>
+      </w:r>
+      <w:r>
+        <w:rPr>
+          <w:bCs/>
+          <w:sz w:val="24"/>
+          <w:szCs w:val="24"/>
+        </w:rPr>
+        <w:t>una descripción con el instante que se están midiendo dichas variables en el gráfico.</w:t>
       </w:r>
     </w:p>
     <w:p>
       <w:pPr>
-        <w:rPr>
-          <w:sz w:val="24"/>
-          <w:szCs w:val="24"/>
-        </w:rPr>
-      </w:pPr>
-    </w:p>
-    <w:p>
-      <w:pPr>
-        <w:rPr>
+        <w:pStyle w:val="ListParagraph"/>
+        <w:numPr>
+          <w:ilvl w:val="0"/>
+          <w:numId w:val="48"/>
+        </w:numPr>
+        <w:jc w:val="both"/>
+        <w:rPr>
+          <w:bCs/>
           <w:sz w:val="24"/>
           <w:szCs w:val="24"/>
         </w:rPr>
       </w:pPr>
       <w:r>
         <w:rPr>
-          <w:noProof/>
-        </w:rPr>
-        <w:lastRenderedPageBreak/>
-        <w:drawing>
-          <wp:inline distT="0" distB="0" distL="0" distR="0" wp14:anchorId="4F2A7564" wp14:editId="5FA1F911">
-            <wp:extent cx="5733415" cy="2459355"/>
-            <wp:effectExtent l="0" t="0" r="635" b="0"/>
-            <wp:docPr id="6" name="Picture 6" descr="Text&#10;&#10;Description automatically generated"/>
-            <wp:cNvGraphicFramePr>
-              <a:graphicFrameLocks xmlns:a="http://schemas.openxmlformats.org/drawingml/2006/main" noChangeAspect="1"/>
-            </wp:cNvGraphicFramePr>
-            <a:graphic xmlns:a="http://schemas.openxmlformats.org/drawingml/2006/main">
-              <a:graphicData uri="http://schemas.openxmlformats.org/drawingml/2006/picture">
-                <pic:pic xmlns:pic="http://schemas.openxmlformats.org/drawingml/2006/picture">
-                  <pic:nvPicPr>
-                    <pic:cNvPr id="6" name="Picture 6" descr="Text&#10;&#10;Description automatically generated"/>
-                    <pic:cNvPicPr/>
-                  </pic:nvPicPr>
-                  <pic:blipFill>
-                    <a:blip r:embed="rId10"/>
-                    <a:stretch>
-                      <a:fillRect/>
-                    </a:stretch>
-                  </pic:blipFill>
-                  <pic:spPr>
-                    <a:xfrm>
-                      <a:off x="0" y="0"/>
-                      <a:ext cx="5733415" cy="2459355"/>
-                    </a:xfrm>
-                    <a:prstGeom prst="rect">
-                      <a:avLst/>
-                    </a:prstGeom>
-                  </pic:spPr>
-                </pic:pic>
-              </a:graphicData>
-            </a:graphic>
-          </wp:inline>
-        </w:drawing>
+          <w:bCs/>
+          <w:sz w:val="24"/>
+          <w:szCs w:val="24"/>
+        </w:rPr>
+        <w:t xml:space="preserve">Las variables de </w:t>
+      </w:r>
+      <w:r>
+        <w:rPr>
+          <w:bCs/>
+          <w:i/>
+          <w:iCs/>
+          <w:sz w:val="24"/>
+          <w:szCs w:val="24"/>
+        </w:rPr>
+        <w:t>Humedad y Temperatura</w:t>
+      </w:r>
+      <w:r>
+        <w:rPr>
+          <w:bCs/>
+          <w:sz w:val="24"/>
+          <w:szCs w:val="24"/>
+        </w:rPr>
+        <w:t xml:space="preserve"> están mezcladas dentro del mismo tablero y se podría prestar para malas interpretaciones. Se podría mejorar con un control donde se categorice y se seleccione que variable desea medir el usuario y, una vez seleccionada esta, el tablero muestre los gráficos de la variable seleccionada.</w:t>
       </w:r>
     </w:p>
     <w:p>
       <w:pPr>
-        <w:jc w:val="both"/>
-        <w:rPr>
+        <w:rPr>
+          <w:b/>
           <w:sz w:val="24"/>
           <w:szCs w:val="24"/>
         </w:rPr>
@@ -1104,106 +498,31 @@
     </w:p>
     <w:p>
       <w:pPr>
-        <w:jc w:val="both"/>
-        <w:rPr>
+        <w:pStyle w:val="ListParagraph"/>
+        <w:numPr>
+          <w:ilvl w:val="0"/>
+          <w:numId w:val="46"/>
+        </w:numPr>
+        <w:rPr>
+          <w:b/>
           <w:sz w:val="24"/>
           <w:szCs w:val="24"/>
         </w:rPr>
       </w:pPr>
       <w:r>
         <w:rPr>
-          <w:sz w:val="24"/>
-          <w:szCs w:val="24"/>
-        </w:rPr>
-        <w:t xml:space="preserve">A </w:t>
-      </w:r>
-      <w:proofErr w:type="gramStart"/>
-      <w:r>
-        <w:rPr>
-          <w:sz w:val="24"/>
-          <w:szCs w:val="24"/>
-        </w:rPr>
-        <w:t>continuación</w:t>
-      </w:r>
-      <w:proofErr w:type="gramEnd"/>
-      <w:r>
-        <w:rPr>
-          <w:sz w:val="24"/>
-          <w:szCs w:val="24"/>
-        </w:rPr>
-        <w:t xml:space="preserve"> se muestra la recepción del mensaje a través de los logs que se incluyeron dentro del método </w:t>
-      </w:r>
-      <w:proofErr w:type="spellStart"/>
-      <w:r>
-        <w:rPr>
-          <w:i/>
-          <w:iCs/>
-          <w:sz w:val="24"/>
-          <w:szCs w:val="24"/>
-        </w:rPr>
-        <w:t>receivedCallback</w:t>
-      </w:r>
-      <w:proofErr w:type="spellEnd"/>
-    </w:p>
-    <w:p>
-      <w:pPr>
-        <w:rPr>
-          <w:sz w:val="24"/>
-          <w:szCs w:val="24"/>
-        </w:rPr>
-      </w:pPr>
-    </w:p>
-    <w:p>
-      <w:pPr>
-        <w:rPr>
-          <w:sz w:val="24"/>
-          <w:szCs w:val="24"/>
-        </w:rPr>
-      </w:pPr>
-      <w:r>
-        <w:rPr>
-          <w:noProof/>
-        </w:rPr>
-        <w:drawing>
-          <wp:inline distT="0" distB="0" distL="0" distR="0" wp14:anchorId="25CDD380" wp14:editId="4595B301">
-            <wp:extent cx="5733415" cy="2601595"/>
-            <wp:effectExtent l="0" t="0" r="635" b="8255"/>
-            <wp:docPr id="8" name="Picture 8"/>
-            <wp:cNvGraphicFramePr>
-              <a:graphicFrameLocks xmlns:a="http://schemas.openxmlformats.org/drawingml/2006/main" noChangeAspect="1"/>
-            </wp:cNvGraphicFramePr>
-            <a:graphic xmlns:a="http://schemas.openxmlformats.org/drawingml/2006/main">
-              <a:graphicData uri="http://schemas.openxmlformats.org/drawingml/2006/picture">
-                <pic:pic xmlns:pic="http://schemas.openxmlformats.org/drawingml/2006/picture">
-                  <pic:nvPicPr>
-                    <pic:cNvPr id="1" name=""/>
-                    <pic:cNvPicPr/>
-                  </pic:nvPicPr>
-                  <pic:blipFill>
-                    <a:blip r:embed="rId11"/>
-                    <a:stretch>
-                      <a:fillRect/>
-                    </a:stretch>
-                  </pic:blipFill>
-                  <pic:spPr>
-                    <a:xfrm>
-                      <a:off x="0" y="0"/>
-                      <a:ext cx="5733415" cy="2601595"/>
-                    </a:xfrm>
-                    <a:prstGeom prst="rect">
-                      <a:avLst/>
-                    </a:prstGeom>
-                  </pic:spPr>
-                </pic:pic>
-              </a:graphicData>
-            </a:graphic>
-          </wp:inline>
-        </w:drawing>
+          <w:b/>
+          <w:sz w:val="24"/>
+          <w:szCs w:val="24"/>
+        </w:rPr>
+        <w:t>¿Qué ventajas/desventajas sobre las consultas trae consigo el uso del patrón Blob en el almacenamiento?</w:t>
       </w:r>
     </w:p>
     <w:p>
       <w:pPr>
-        <w:rPr>
+        <w:pStyle w:val="ListParagraph"/>
+        <w:rPr>
+          <w:b/>
           <w:sz w:val="24"/>
           <w:szCs w:val="24"/>
         </w:rPr>
@@ -1211,167 +530,501 @@
     </w:p>
     <w:p>
       <w:pPr>
-        <w:rPr>
-          <w:sz w:val="24"/>
-          <w:szCs w:val="24"/>
-        </w:rPr>
-      </w:pPr>
-    </w:p>
-    <w:p>
-      <w:pPr>
         <w:jc w:val="both"/>
         <w:rPr>
-          <w:sz w:val="24"/>
-          <w:szCs w:val="24"/>
+          <w:rFonts w:eastAsia="Times New Roman"/>
+          <w:sz w:val="24"/>
+          <w:szCs w:val="24"/>
+          <w:lang w:val="es-ES"/>
         </w:rPr>
       </w:pPr>
       <w:r>
         <w:rPr>
-          <w:sz w:val="24"/>
-          <w:szCs w:val="24"/>
-        </w:rPr>
-        <w:t xml:space="preserve">Por último, dentro del método </w:t>
-      </w:r>
-      <w:proofErr w:type="spellStart"/>
-      <w:r>
-        <w:rPr>
-          <w:i/>
-          <w:iCs/>
-          <w:sz w:val="24"/>
-          <w:szCs w:val="24"/>
-        </w:rPr>
-        <w:t>receivedCallback</w:t>
-      </w:r>
-      <w:proofErr w:type="spellEnd"/>
-      <w:r>
-        <w:rPr>
-          <w:sz w:val="24"/>
-          <w:szCs w:val="24"/>
-        </w:rPr>
-        <w:t xml:space="preserve"> se incluyó una validación </w:t>
-      </w:r>
-      <w:r>
-        <w:rPr>
-          <w:sz w:val="24"/>
-          <w:szCs w:val="24"/>
-        </w:rPr>
-        <w:t>en caso de que el mensaje sea una alerta de validación, encendiéndose el led que se tiene previamente configurado.</w:t>
+          <w:rFonts w:eastAsia="Times New Roman"/>
+          <w:sz w:val="24"/>
+          <w:szCs w:val="24"/>
+          <w:lang w:val="es-ES"/>
+        </w:rPr>
+        <w:t xml:space="preserve">Ventajas: </w:t>
       </w:r>
     </w:p>
     <w:p>
       <w:pPr>
-        <w:rPr>
-          <w:sz w:val="24"/>
-          <w:szCs w:val="24"/>
-        </w:rPr>
-      </w:pPr>
-    </w:p>
-    <w:p>
-      <w:pPr>
-        <w:rPr>
-          <w:sz w:val="24"/>
-          <w:szCs w:val="24"/>
+        <w:pStyle w:val="ListParagraph"/>
+        <w:numPr>
+          <w:ilvl w:val="0"/>
+          <w:numId w:val="47"/>
+        </w:numPr>
+        <w:jc w:val="both"/>
+        <w:rPr>
+          <w:rFonts w:eastAsia="Times New Roman"/>
+          <w:sz w:val="24"/>
+          <w:szCs w:val="24"/>
+          <w:lang w:val="es-ES"/>
         </w:rPr>
       </w:pPr>
       <w:r>
         <w:rPr>
-          <w:noProof/>
-        </w:rPr>
-        <w:lastRenderedPageBreak/>
-        <w:drawing>
-          <wp:inline distT="0" distB="0" distL="0" distR="0" wp14:anchorId="3A6AB611" wp14:editId="3AE02057">
-            <wp:extent cx="5733415" cy="3503295"/>
-            <wp:effectExtent l="0" t="0" r="635" b="1905"/>
-            <wp:docPr id="9" name="Picture 9"/>
-            <wp:cNvGraphicFramePr>
-              <a:graphicFrameLocks xmlns:a="http://schemas.openxmlformats.org/drawingml/2006/main" noChangeAspect="1"/>
-            </wp:cNvGraphicFramePr>
-            <a:graphic xmlns:a="http://schemas.openxmlformats.org/drawingml/2006/main">
-              <a:graphicData uri="http://schemas.openxmlformats.org/drawingml/2006/picture">
-                <pic:pic xmlns:pic="http://schemas.openxmlformats.org/drawingml/2006/picture">
-                  <pic:nvPicPr>
-                    <pic:cNvPr id="1" name=""/>
-                    <pic:cNvPicPr/>
-                  </pic:nvPicPr>
-                  <pic:blipFill>
-                    <a:blip r:embed="rId12"/>
-                    <a:stretch>
-                      <a:fillRect/>
-                    </a:stretch>
-                  </pic:blipFill>
-                  <pic:spPr>
-                    <a:xfrm>
-                      <a:off x="0" y="0"/>
-                      <a:ext cx="5733415" cy="3503295"/>
-                    </a:xfrm>
-                    <a:prstGeom prst="rect">
-                      <a:avLst/>
-                    </a:prstGeom>
-                  </pic:spPr>
-                </pic:pic>
-              </a:graphicData>
-            </a:graphic>
-          </wp:inline>
-        </w:drawing>
+          <w:rFonts w:eastAsia="Times New Roman"/>
+          <w:sz w:val="24"/>
+          <w:szCs w:val="24"/>
+          <w:lang w:val="es-ES"/>
+        </w:rPr>
+        <w:t>Fue bastante comprimido la entidad Data, lo que hay menos datos que necesitan ser leídos en disco en relación de otras entidades que puedan surgir si se desea ampliar el sistema IoT</w:t>
       </w:r>
     </w:p>
     <w:p>
       <w:pPr>
-        <w:rPr>
-          <w:sz w:val="24"/>
-          <w:szCs w:val="24"/>
-        </w:rPr>
-      </w:pPr>
+        <w:pStyle w:val="ListParagraph"/>
+        <w:numPr>
+          <w:ilvl w:val="0"/>
+          <w:numId w:val="47"/>
+        </w:numPr>
+        <w:jc w:val="both"/>
+        <w:rPr>
+          <w:rFonts w:eastAsia="Times New Roman"/>
+          <w:sz w:val="24"/>
+          <w:szCs w:val="24"/>
+          <w:lang w:val="es-ES"/>
+        </w:rPr>
+      </w:pPr>
+      <w:r>
+        <w:rPr>
+          <w:rFonts w:eastAsia="Times New Roman"/>
+          <w:sz w:val="24"/>
+          <w:szCs w:val="24"/>
+          <w:lang w:val="es-ES"/>
+        </w:rPr>
+        <w:t>Se manejan los datos en una única entidad, lo que facilita legibilidad y unicidad en relación con el código</w:t>
+      </w:r>
     </w:p>
     <w:p>
       <w:pPr>
-        <w:rPr>
-          <w:sz w:val="24"/>
-          <w:szCs w:val="24"/>
-        </w:rPr>
-      </w:pPr>
+        <w:pStyle w:val="ListParagraph"/>
+        <w:numPr>
+          <w:ilvl w:val="0"/>
+          <w:numId w:val="47"/>
+        </w:numPr>
+        <w:jc w:val="both"/>
+        <w:rPr>
+          <w:rFonts w:eastAsia="Times New Roman"/>
+          <w:sz w:val="24"/>
+          <w:szCs w:val="24"/>
+          <w:lang w:val="es-ES"/>
+        </w:rPr>
+      </w:pPr>
+      <w:r>
+        <w:rPr>
+          <w:rFonts w:eastAsia="Times New Roman"/>
+          <w:sz w:val="24"/>
+          <w:szCs w:val="24"/>
+          <w:lang w:val="es-ES"/>
+        </w:rPr>
+        <w:t>Permite flexibilidad en el esquema de datos ya que se puede crear una nueva columna para algún otro tipo de variable.</w:t>
+      </w:r>
     </w:p>
     <w:p>
       <w:pPr>
-        <w:rPr>
-          <w:sz w:val="24"/>
-          <w:szCs w:val="24"/>
+        <w:jc w:val="both"/>
+        <w:rPr>
+          <w:rFonts w:eastAsia="Times New Roman"/>
+          <w:sz w:val="24"/>
+          <w:szCs w:val="24"/>
+          <w:lang w:val="es-ES"/>
+        </w:rPr>
+      </w:pPr>
+    </w:p>
+    <w:p>
+      <w:pPr>
+        <w:jc w:val="both"/>
+        <w:rPr>
+          <w:rFonts w:eastAsia="Times New Roman"/>
+          <w:sz w:val="24"/>
+          <w:szCs w:val="24"/>
+          <w:lang w:val="es-ES"/>
         </w:rPr>
       </w:pPr>
       <w:r>
         <w:rPr>
-          <w:sz w:val="24"/>
-          <w:szCs w:val="24"/>
-        </w:rPr>
-        <w:t xml:space="preserve">El código modificado se encuentra en el siguiente repositorio: </w:t>
+          <w:rFonts w:eastAsia="Times New Roman"/>
+          <w:sz w:val="24"/>
+          <w:szCs w:val="24"/>
+          <w:lang w:val="es-ES"/>
+        </w:rPr>
+        <w:t xml:space="preserve">Desventajas: </w:t>
+      </w:r>
+    </w:p>
+    <w:p>
+      <w:pPr>
+        <w:pStyle w:val="ListParagraph"/>
+        <w:numPr>
+          <w:ilvl w:val="0"/>
+          <w:numId w:val="47"/>
+        </w:numPr>
+        <w:jc w:val="both"/>
+        <w:rPr>
+          <w:b/>
+          <w:sz w:val="24"/>
+          <w:szCs w:val="24"/>
+        </w:rPr>
+      </w:pPr>
+      <w:r>
+        <w:rPr>
+          <w:rFonts w:eastAsia="Times New Roman"/>
+          <w:sz w:val="24"/>
+          <w:szCs w:val="24"/>
+          <w:lang w:val="es-ES"/>
+        </w:rPr>
+        <w:t xml:space="preserve">Si se da un aumento considerable en la toma de muestras de temperatura y humedad por parte de los dispositivos, se podría ver afectado el desempeño </w:t>
       </w:r>
       <w:r>
         <w:rPr>
-          <w:sz w:val="24"/>
-          <w:szCs w:val="24"/>
-        </w:rPr>
-        <w:br/>
+          <w:rFonts w:eastAsia="Times New Roman"/>
+          <w:sz w:val="24"/>
+          <w:szCs w:val="24"/>
+          <w:lang w:val="es-ES"/>
+        </w:rPr>
+        <w:t>de la aplicación y de la muestra, toda vez que puede retrasar la frecuencia de inserción en la base de datos.</w:t>
+      </w:r>
+    </w:p>
+    <w:p>
+      <w:pPr>
+        <w:rPr>
+          <w:b/>
+          <w:sz w:val="24"/>
+          <w:szCs w:val="24"/>
+        </w:rPr>
+      </w:pPr>
+    </w:p>
+    <w:p>
+      <w:pPr>
+        <w:rPr>
+          <w:b/>
+          <w:sz w:val="24"/>
+          <w:szCs w:val="24"/>
+        </w:rPr>
+      </w:pPr>
+    </w:p>
+    <w:p>
+      <w:pPr>
+        <w:pStyle w:val="ListParagraph"/>
+        <w:numPr>
+          <w:ilvl w:val="0"/>
+          <w:numId w:val="46"/>
+        </w:numPr>
+        <w:rPr>
+          <w:b/>
+          <w:sz w:val="24"/>
+          <w:szCs w:val="24"/>
+        </w:rPr>
+      </w:pPr>
+      <w:r>
+        <w:rPr>
+          <w:b/>
+          <w:sz w:val="24"/>
+          <w:szCs w:val="24"/>
+        </w:rPr>
+        <w:t>¿Qué ventajas/desventajas tiene el uso de un patrón de actualización tipo “pull” como Grafana?</w:t>
+      </w:r>
+    </w:p>
+    <w:p>
+      <w:pPr>
+        <w:rPr>
+          <w:b/>
+          <w:sz w:val="24"/>
+          <w:szCs w:val="24"/>
+        </w:rPr>
+      </w:pPr>
+    </w:p>
+    <w:p>
+      <w:pPr>
+        <w:rPr>
+          <w:rFonts w:eastAsia="Times New Roman"/>
+          <w:sz w:val="24"/>
+          <w:szCs w:val="24"/>
+          <w:lang w:val="es-ES"/>
+        </w:rPr>
+      </w:pPr>
+      <w:r>
+        <w:rPr>
+          <w:rFonts w:eastAsia="Times New Roman"/>
+          <w:sz w:val="24"/>
+          <w:szCs w:val="24"/>
+          <w:lang w:val="es-ES"/>
+        </w:rPr>
+        <w:t>Ventajas</w:t>
       </w:r>
       <w:r>
         <w:rPr>
-          <w:sz w:val="24"/>
-          <w:szCs w:val="24"/>
-        </w:rPr>
-        <w:br/>
+          <w:rFonts w:eastAsia="Times New Roman"/>
+          <w:sz w:val="24"/>
+          <w:szCs w:val="24"/>
+          <w:lang w:val="es-ES"/>
+        </w:rPr>
+        <w:t xml:space="preserve">: </w:t>
       </w:r>
-      <w:hyperlink r:id="rId13" w:history="1">
-        <w:r>
-          <w:rPr>
-            <w:rStyle w:val="Hyperlink"/>
-            <w:sz w:val="24"/>
-            <w:szCs w:val="24"/>
-          </w:rPr>
-          <w:t>https://github.com/jmorenotuniandes/IOTMonitoringServer</w:t>
-        </w:r>
-      </w:hyperlink>
+    </w:p>
+    <w:p>
+      <w:pPr>
+        <w:rPr>
+          <w:b/>
+          <w:sz w:val="24"/>
+          <w:szCs w:val="24"/>
+        </w:rPr>
+      </w:pPr>
+    </w:p>
+    <w:p>
+      <w:pPr>
+        <w:rPr>
+          <w:b/>
+          <w:sz w:val="24"/>
+          <w:szCs w:val="24"/>
+        </w:rPr>
+      </w:pPr>
+    </w:p>
+    <w:p>
+      <w:pPr>
+        <w:rPr>
+          <w:b/>
+          <w:sz w:val="24"/>
+          <w:szCs w:val="24"/>
+        </w:rPr>
+      </w:pPr>
+    </w:p>
+    <w:p>
+      <w:pPr>
+        <w:rPr>
+          <w:b/>
+          <w:sz w:val="24"/>
+          <w:szCs w:val="24"/>
+        </w:rPr>
+      </w:pPr>
+    </w:p>
+    <w:p>
+      <w:pPr>
+        <w:rPr>
+          <w:b/>
+          <w:sz w:val="24"/>
+          <w:szCs w:val="24"/>
+        </w:rPr>
+      </w:pPr>
+    </w:p>
+    <w:p>
+      <w:pPr>
+        <w:pStyle w:val="ListParagraph"/>
+        <w:numPr>
+          <w:ilvl w:val="0"/>
+          <w:numId w:val="46"/>
+        </w:numPr>
+        <w:rPr>
+          <w:b/>
+          <w:sz w:val="24"/>
+          <w:szCs w:val="24"/>
+        </w:rPr>
+      </w:pPr>
+      <w:r>
+        <w:rPr>
+          <w:b/>
+          <w:sz w:val="24"/>
+          <w:szCs w:val="24"/>
+        </w:rPr>
+        <w:lastRenderedPageBreak/>
+        <w:t>¿Qué impacto tiene la frecuencia de muestreo de los dispositivos IoT sobre la interfaz gráfica?</w:t>
+      </w:r>
+    </w:p>
+    <w:p>
+      <w:pPr>
+        <w:jc w:val="both"/>
+        <w:rPr>
+          <w:b/>
+          <w:sz w:val="24"/>
+          <w:szCs w:val="24"/>
+        </w:rPr>
+      </w:pPr>
+    </w:p>
+    <w:p>
+      <w:pPr>
+        <w:pStyle w:val="ListParagraph"/>
+        <w:numPr>
+          <w:ilvl w:val="0"/>
+          <w:numId w:val="47"/>
+        </w:numPr>
+        <w:jc w:val="both"/>
+        <w:rPr>
+          <w:b/>
+          <w:sz w:val="24"/>
+          <w:szCs w:val="24"/>
+        </w:rPr>
+      </w:pPr>
+      <w:r>
+        <w:rPr>
+          <w:rFonts w:eastAsia="Times New Roman"/>
+          <w:sz w:val="24"/>
+          <w:szCs w:val="24"/>
+          <w:lang w:val="es-ES"/>
+        </w:rPr>
+        <w:t xml:space="preserve">Dependiendo del sistema IoT pero al tratarse de recolección de datos por parte de los sensores, </w:t>
+      </w:r>
+      <w:r>
+        <w:rPr>
+          <w:rFonts w:eastAsia="Times New Roman"/>
+          <w:sz w:val="24"/>
+          <w:szCs w:val="24"/>
+          <w:lang w:val="es-ES"/>
+        </w:rPr>
+        <w:t xml:space="preserve">los valores mostrados en la </w:t>
+      </w:r>
+      <w:r>
+        <w:rPr>
+          <w:rFonts w:eastAsia="Times New Roman"/>
+          <w:sz w:val="24"/>
+          <w:szCs w:val="24"/>
+          <w:lang w:val="es-ES"/>
+        </w:rPr>
+        <w:t>interfaz gráfica</w:t>
+      </w:r>
+      <w:r>
+        <w:rPr>
+          <w:rFonts w:eastAsia="Times New Roman"/>
+          <w:sz w:val="24"/>
+          <w:szCs w:val="24"/>
+          <w:lang w:val="es-ES"/>
+        </w:rPr>
+        <w:t xml:space="preserve"> varían constantemente.</w:t>
+      </w:r>
+      <w:r>
+        <w:rPr>
+          <w:rFonts w:eastAsia="Times New Roman"/>
+          <w:sz w:val="24"/>
+          <w:szCs w:val="24"/>
+          <w:lang w:val="es-ES"/>
+        </w:rPr>
+        <w:t xml:space="preserve"> </w:t>
+      </w:r>
+    </w:p>
+    <w:p>
+      <w:pPr>
+        <w:pStyle w:val="ListParagraph"/>
+        <w:numPr>
+          <w:ilvl w:val="0"/>
+          <w:numId w:val="47"/>
+        </w:numPr>
+        <w:jc w:val="both"/>
+        <w:rPr>
+          <w:b/>
+          <w:sz w:val="24"/>
+          <w:szCs w:val="24"/>
+        </w:rPr>
+      </w:pPr>
+      <w:r>
+        <w:rPr>
+          <w:rFonts w:eastAsia="Times New Roman"/>
+          <w:sz w:val="24"/>
+          <w:szCs w:val="24"/>
+          <w:lang w:val="es-ES"/>
+        </w:rPr>
+        <w:t>Dada la variedad de valores que se deseen realizar muestras, es necesario la diferenciación de categorías que sean visibles dentro de la interfaz gráfica dependiendo de la variable a medir.</w:t>
+      </w:r>
+    </w:p>
+    <w:p>
+      <w:pPr>
+        <w:rPr>
+          <w:b/>
+          <w:sz w:val="24"/>
+          <w:szCs w:val="24"/>
+        </w:rPr>
+      </w:pPr>
+    </w:p>
+    <w:p>
+      <w:pPr>
+        <w:pStyle w:val="ListParagraph"/>
+        <w:numPr>
+          <w:ilvl w:val="0"/>
+          <w:numId w:val="46"/>
+        </w:numPr>
+        <w:rPr>
+          <w:b/>
+          <w:sz w:val="24"/>
+          <w:szCs w:val="24"/>
+        </w:rPr>
+      </w:pPr>
+      <w:r>
+        <w:rPr>
+          <w:b/>
+          <w:sz w:val="24"/>
+          <w:szCs w:val="24"/>
+        </w:rPr>
+        <w:t>En el tutorial ¿cómo se integra Grafana con el resto de las capas del sistema IoT? ¿A través de APIs o fuentes de datos?</w:t>
+      </w:r>
+    </w:p>
+    <w:p>
+      <w:pPr>
+        <w:jc w:val="both"/>
+        <w:rPr>
+          <w:b/>
+          <w:sz w:val="24"/>
+          <w:szCs w:val="24"/>
+        </w:rPr>
+      </w:pPr>
+    </w:p>
+    <w:p>
+      <w:pPr>
+        <w:jc w:val="both"/>
+        <w:rPr>
+          <w:b/>
+          <w:sz w:val="24"/>
+          <w:szCs w:val="24"/>
+        </w:rPr>
+      </w:pPr>
+      <w:r>
+        <w:rPr>
+          <w:rFonts w:eastAsia="Times New Roman"/>
+          <w:sz w:val="24"/>
+          <w:szCs w:val="24"/>
+          <w:lang w:val="es-ES"/>
+        </w:rPr>
+        <w:t>La integración de Grafana con el resto de capas del sistema IoT se realiza a través de fuentes de datos, esto se realizó directamente al cargar el archivo .</w:t>
+      </w:r>
+      <w:r>
+        <w:rPr>
+          <w:rFonts w:eastAsia="Times New Roman"/>
+          <w:i/>
+          <w:iCs/>
+          <w:sz w:val="24"/>
+          <w:szCs w:val="24"/>
+          <w:lang w:val="es-ES"/>
+        </w:rPr>
+        <w:t>json</w:t>
+      </w:r>
+      <w:r>
+        <w:rPr>
+          <w:rFonts w:eastAsia="Times New Roman"/>
+          <w:sz w:val="24"/>
+          <w:szCs w:val="24"/>
+          <w:lang w:val="es-ES"/>
+        </w:rPr>
+        <w:t xml:space="preserve"> que se tenía de prueba y no se configuraron API’s para acceder a servicios que mostraran cambios en los valores del sistema. </w:t>
+      </w:r>
+    </w:p>
+    <w:p>
+      <w:pPr>
+        <w:rPr>
+          <w:rFonts w:ascii="Source Sans Pro" w:hAnsi="Source Sans Pro"/>
+          <w:color w:val="1F1F1F"/>
+          <w:shd w:val="clear" w:color="auto" w:fill="FFFFFF"/>
+        </w:rPr>
+      </w:pPr>
+    </w:p>
+    <w:p>
+      <w:pPr>
+        <w:rPr>
+          <w:sz w:val="24"/>
+          <w:szCs w:val="24"/>
+        </w:rPr>
+      </w:pPr>
     </w:p>
     <w:sectPr>
-      <w:footerReference w:type="default" r:id="rId14"/>
+      <w:footerReference w:type="default" r:id="rId8"/>
       <w:pgSz w:w="11909" w:h="16834"/>
       <w:pgMar w:top="1440" w:right="1440" w:bottom="1440" w:left="1440" w:header="720" w:footer="720" w:gutter="0"/>
       <w:pgNumType w:start="1"/>
@@ -3830,6 +3483,118 @@
     </w:lvl>
   </w:abstractNum>
   <w:abstractNum w:abstractNumId="21" w15:restartNumberingAfterBreak="0">
+    <w:nsid w:val="38276078"/>
+    <w:multiLevelType w:val="hybridMultilevel"/>
+    <w:tmpl w:val="F0E8A452"/>
+    <w:lvl w:ilvl="0" w:tplc="39584052">
+      <w:numFmt w:val="bullet"/>
+      <w:lvlText w:val="-"/>
+      <w:lvlJc w:val="left"/>
+      <w:pPr>
+        <w:ind w:left="720" w:hanging="360"/>
+      </w:pPr>
+      <w:rPr>
+        <w:rFonts w:ascii="Arial" w:eastAsia="Times New Roman" w:hAnsi="Arial" w:cs="Arial" w:hint="default"/>
+      </w:rPr>
+    </w:lvl>
+    <w:lvl w:ilvl="1" w:tplc="04090003" w:tentative="1">
+      <w:start w:val="1"/>
+      <w:numFmt w:val="bullet"/>
+      <w:lvlText w:val="o"/>
+      <w:lvlJc w:val="left"/>
+      <w:pPr>
+        <w:ind w:left="1440" w:hanging="360"/>
+      </w:pPr>
+      <w:rPr>
+        <w:rFonts w:ascii="Courier New" w:hAnsi="Courier New" w:cs="Courier New" w:hint="default"/>
+      </w:rPr>
+    </w:lvl>
+    <w:lvl w:ilvl="2" w:tplc="04090005" w:tentative="1">
+      <w:start w:val="1"/>
+      <w:numFmt w:val="bullet"/>
+      <w:lvlText w:val=""/>
+      <w:lvlJc w:val="left"/>
+      <w:pPr>
+        <w:ind w:left="2160" w:hanging="360"/>
+      </w:pPr>
+      <w:rPr>
+        <w:rFonts w:ascii="Wingdings" w:hAnsi="Wingdings" w:hint="default"/>
+      </w:rPr>
+    </w:lvl>
+    <w:lvl w:ilvl="3" w:tplc="04090001" w:tentative="1">
+      <w:start w:val="1"/>
+      <w:numFmt w:val="bullet"/>
+      <w:lvlText w:val=""/>
+      <w:lvlJc w:val="left"/>
+      <w:pPr>
+        <w:ind w:left="2880" w:hanging="360"/>
+      </w:pPr>
+      <w:rPr>
+        <w:rFonts w:ascii="Symbol" w:hAnsi="Symbol" w:hint="default"/>
+      </w:rPr>
+    </w:lvl>
+    <w:lvl w:ilvl="4" w:tplc="04090003" w:tentative="1">
+      <w:start w:val="1"/>
+      <w:numFmt w:val="bullet"/>
+      <w:lvlText w:val="o"/>
+      <w:lvlJc w:val="left"/>
+      <w:pPr>
+        <w:ind w:left="3600" w:hanging="360"/>
+      </w:pPr>
+      <w:rPr>
+        <w:rFonts w:ascii="Courier New" w:hAnsi="Courier New" w:cs="Courier New" w:hint="default"/>
+      </w:rPr>
+    </w:lvl>
+    <w:lvl w:ilvl="5" w:tplc="04090005" w:tentative="1">
+      <w:start w:val="1"/>
+      <w:numFmt w:val="bullet"/>
+      <w:lvlText w:val=""/>
+      <w:lvlJc w:val="left"/>
+      <w:pPr>
+        <w:ind w:left="4320" w:hanging="360"/>
+      </w:pPr>
+      <w:rPr>
+        <w:rFonts w:ascii="Wingdings" w:hAnsi="Wingdings" w:hint="default"/>
+      </w:rPr>
+    </w:lvl>
+    <w:lvl w:ilvl="6" w:tplc="04090001" w:tentative="1">
+      <w:start w:val="1"/>
+      <w:numFmt w:val="bullet"/>
+      <w:lvlText w:val=""/>
+      <w:lvlJc w:val="left"/>
+      <w:pPr>
+        <w:ind w:left="5040" w:hanging="360"/>
+      </w:pPr>
+      <w:rPr>
+        <w:rFonts w:ascii="Symbol" w:hAnsi="Symbol" w:hint="default"/>
+      </w:rPr>
+    </w:lvl>
+    <w:lvl w:ilvl="7" w:tplc="04090003" w:tentative="1">
+      <w:start w:val="1"/>
+      <w:numFmt w:val="bullet"/>
+      <w:lvlText w:val="o"/>
+      <w:lvlJc w:val="left"/>
+      <w:pPr>
+        <w:ind w:left="5760" w:hanging="360"/>
+      </w:pPr>
+      <w:rPr>
+        <w:rFonts w:ascii="Courier New" w:hAnsi="Courier New" w:cs="Courier New" w:hint="default"/>
+      </w:rPr>
+    </w:lvl>
+    <w:lvl w:ilvl="8" w:tplc="04090005" w:tentative="1">
+      <w:start w:val="1"/>
+      <w:numFmt w:val="bullet"/>
+      <w:lvlText w:val=""/>
+      <w:lvlJc w:val="left"/>
+      <w:pPr>
+        <w:ind w:left="6480" w:hanging="360"/>
+      </w:pPr>
+      <w:rPr>
+        <w:rFonts w:ascii="Wingdings" w:hAnsi="Wingdings" w:hint="default"/>
+      </w:rPr>
+    </w:lvl>
+  </w:abstractNum>
+  <w:abstractNum w:abstractNumId="22" w15:restartNumberingAfterBreak="0">
     <w:nsid w:val="3A575781"/>
     <w:multiLevelType w:val="multilevel"/>
     <w:tmpl w:val="6EE4BB02"/>
@@ -3942,7 +3707,7 @@
       </w:rPr>
     </w:lvl>
   </w:abstractNum>
-  <w:abstractNum w:abstractNumId="22" w15:restartNumberingAfterBreak="0">
+  <w:abstractNum w:abstractNumId="23" w15:restartNumberingAfterBreak="0">
     <w:nsid w:val="3B085318"/>
     <w:multiLevelType w:val="multilevel"/>
     <w:tmpl w:val="289E832C"/>
@@ -4055,7 +3820,7 @@
       </w:rPr>
     </w:lvl>
   </w:abstractNum>
-  <w:abstractNum w:abstractNumId="23" w15:restartNumberingAfterBreak="0">
+  <w:abstractNum w:abstractNumId="24" w15:restartNumberingAfterBreak="0">
     <w:nsid w:val="3B8E766F"/>
     <w:multiLevelType w:val="multilevel"/>
     <w:tmpl w:val="86F26F94"/>
@@ -4168,7 +3933,7 @@
       </w:rPr>
     </w:lvl>
   </w:abstractNum>
-  <w:abstractNum w:abstractNumId="24" w15:restartNumberingAfterBreak="0">
+  <w:abstractNum w:abstractNumId="25" w15:restartNumberingAfterBreak="0">
     <w:nsid w:val="3E4931B6"/>
     <w:multiLevelType w:val="hybridMultilevel"/>
     <w:tmpl w:val="89A61356"/>
@@ -4281,7 +4046,7 @@
       </w:rPr>
     </w:lvl>
   </w:abstractNum>
-  <w:abstractNum w:abstractNumId="25" w15:restartNumberingAfterBreak="0">
+  <w:abstractNum w:abstractNumId="26" w15:restartNumberingAfterBreak="0">
     <w:nsid w:val="46864B4A"/>
     <w:multiLevelType w:val="multilevel"/>
     <w:tmpl w:val="48DEC1A8"/>
@@ -4394,7 +4159,7 @@
       </w:rPr>
     </w:lvl>
   </w:abstractNum>
-  <w:abstractNum w:abstractNumId="26" w15:restartNumberingAfterBreak="0">
+  <w:abstractNum w:abstractNumId="27" w15:restartNumberingAfterBreak="0">
     <w:nsid w:val="4A2E1D9F"/>
     <w:multiLevelType w:val="multilevel"/>
     <w:tmpl w:val="4BFC6934"/>
@@ -4507,7 +4272,7 @@
       </w:rPr>
     </w:lvl>
   </w:abstractNum>
-  <w:abstractNum w:abstractNumId="27" w15:restartNumberingAfterBreak="0">
+  <w:abstractNum w:abstractNumId="28" w15:restartNumberingAfterBreak="0">
     <w:nsid w:val="52D045F5"/>
     <w:multiLevelType w:val="multilevel"/>
     <w:tmpl w:val="091A89E0"/>
@@ -4620,7 +4385,7 @@
       </w:rPr>
     </w:lvl>
   </w:abstractNum>
-  <w:abstractNum w:abstractNumId="28" w15:restartNumberingAfterBreak="0">
+  <w:abstractNum w:abstractNumId="29" w15:restartNumberingAfterBreak="0">
     <w:nsid w:val="545208C8"/>
     <w:multiLevelType w:val="multilevel"/>
     <w:tmpl w:val="1F10F2A4"/>
@@ -4733,7 +4498,7 @@
       </w:rPr>
     </w:lvl>
   </w:abstractNum>
-  <w:abstractNum w:abstractNumId="29" w15:restartNumberingAfterBreak="0">
+  <w:abstractNum w:abstractNumId="30" w15:restartNumberingAfterBreak="0">
     <w:nsid w:val="559175CC"/>
     <w:multiLevelType w:val="multilevel"/>
     <w:tmpl w:val="BAF4C71A"/>
@@ -4846,7 +4611,120 @@
       </w:rPr>
     </w:lvl>
   </w:abstractNum>
-  <w:abstractNum w:abstractNumId="30" w15:restartNumberingAfterBreak="0">
+  <w:abstractNum w:abstractNumId="31" w15:restartNumberingAfterBreak="0">
+    <w:nsid w:val="56124988"/>
+    <w:multiLevelType w:val="hybridMultilevel"/>
+    <w:tmpl w:val="B2FCE72A"/>
+    <w:lvl w:ilvl="0" w:tplc="5388D952">
+      <w:numFmt w:val="bullet"/>
+      <w:lvlText w:val="-"/>
+      <w:lvlJc w:val="left"/>
+      <w:pPr>
+        <w:ind w:left="720" w:hanging="360"/>
+      </w:pPr>
+      <w:rPr>
+        <w:rFonts w:ascii="Arial" w:eastAsia="Times New Roman" w:hAnsi="Arial" w:cs="Arial" w:hint="default"/>
+        <w:b w:val="0"/>
+      </w:rPr>
+    </w:lvl>
+    <w:lvl w:ilvl="1" w:tplc="04090003" w:tentative="1">
+      <w:start w:val="1"/>
+      <w:numFmt w:val="bullet"/>
+      <w:lvlText w:val="o"/>
+      <w:lvlJc w:val="left"/>
+      <w:pPr>
+        <w:ind w:left="1440" w:hanging="360"/>
+      </w:pPr>
+      <w:rPr>
+        <w:rFonts w:ascii="Courier New" w:hAnsi="Courier New" w:cs="Courier New" w:hint="default"/>
+      </w:rPr>
+    </w:lvl>
+    <w:lvl w:ilvl="2" w:tplc="04090005" w:tentative="1">
+      <w:start w:val="1"/>
+      <w:numFmt w:val="bullet"/>
+      <w:lvlText w:val=""/>
+      <w:lvlJc w:val="left"/>
+      <w:pPr>
+        <w:ind w:left="2160" w:hanging="360"/>
+      </w:pPr>
+      <w:rPr>
+        <w:rFonts w:ascii="Wingdings" w:hAnsi="Wingdings" w:hint="default"/>
+      </w:rPr>
+    </w:lvl>
+    <w:lvl w:ilvl="3" w:tplc="04090001" w:tentative="1">
+      <w:start w:val="1"/>
+      <w:numFmt w:val="bullet"/>
+      <w:lvlText w:val=""/>
+      <w:lvlJc w:val="left"/>
+      <w:pPr>
+        <w:ind w:left="2880" w:hanging="360"/>
+      </w:pPr>
+      <w:rPr>
+        <w:rFonts w:ascii="Symbol" w:hAnsi="Symbol" w:hint="default"/>
+      </w:rPr>
+    </w:lvl>
+    <w:lvl w:ilvl="4" w:tplc="04090003" w:tentative="1">
+      <w:start w:val="1"/>
+      <w:numFmt w:val="bullet"/>
+      <w:lvlText w:val="o"/>
+      <w:lvlJc w:val="left"/>
+      <w:pPr>
+        <w:ind w:left="3600" w:hanging="360"/>
+      </w:pPr>
+      <w:rPr>
+        <w:rFonts w:ascii="Courier New" w:hAnsi="Courier New" w:cs="Courier New" w:hint="default"/>
+      </w:rPr>
+    </w:lvl>
+    <w:lvl w:ilvl="5" w:tplc="04090005" w:tentative="1">
+      <w:start w:val="1"/>
+      <w:numFmt w:val="bullet"/>
+      <w:lvlText w:val=""/>
+      <w:lvlJc w:val="left"/>
+      <w:pPr>
+        <w:ind w:left="4320" w:hanging="360"/>
+      </w:pPr>
+      <w:rPr>
+        <w:rFonts w:ascii="Wingdings" w:hAnsi="Wingdings" w:hint="default"/>
+      </w:rPr>
+    </w:lvl>
+    <w:lvl w:ilvl="6" w:tplc="04090001" w:tentative="1">
+      <w:start w:val="1"/>
+      <w:numFmt w:val="bullet"/>
+      <w:lvlText w:val=""/>
+      <w:lvlJc w:val="left"/>
+      <w:pPr>
+        <w:ind w:left="5040" w:hanging="360"/>
+      </w:pPr>
+      <w:rPr>
+        <w:rFonts w:ascii="Symbol" w:hAnsi="Symbol" w:hint="default"/>
+      </w:rPr>
+    </w:lvl>
+    <w:lvl w:ilvl="7" w:tplc="04090003" w:tentative="1">
+      <w:start w:val="1"/>
+      <w:numFmt w:val="bullet"/>
+      <w:lvlText w:val="o"/>
+      <w:lvlJc w:val="left"/>
+      <w:pPr>
+        <w:ind w:left="5760" w:hanging="360"/>
+      </w:pPr>
+      <w:rPr>
+        <w:rFonts w:ascii="Courier New" w:hAnsi="Courier New" w:cs="Courier New" w:hint="default"/>
+      </w:rPr>
+    </w:lvl>
+    <w:lvl w:ilvl="8" w:tplc="04090005" w:tentative="1">
+      <w:start w:val="1"/>
+      <w:numFmt w:val="bullet"/>
+      <w:lvlText w:val=""/>
+      <w:lvlJc w:val="left"/>
+      <w:pPr>
+        <w:ind w:left="6480" w:hanging="360"/>
+      </w:pPr>
+      <w:rPr>
+        <w:rFonts w:ascii="Wingdings" w:hAnsi="Wingdings" w:hint="default"/>
+      </w:rPr>
+    </w:lvl>
+  </w:abstractNum>
+  <w:abstractNum w:abstractNumId="32" w15:restartNumberingAfterBreak="0">
     <w:nsid w:val="593769A5"/>
     <w:multiLevelType w:val="multilevel"/>
     <w:tmpl w:val="4C582568"/>
@@ -4995,7 +4873,7 @@
       </w:rPr>
     </w:lvl>
   </w:abstractNum>
-  <w:abstractNum w:abstractNumId="31" w15:restartNumberingAfterBreak="0">
+  <w:abstractNum w:abstractNumId="33" w15:restartNumberingAfterBreak="0">
     <w:nsid w:val="5F2B306F"/>
     <w:multiLevelType w:val="multilevel"/>
     <w:tmpl w:val="A8E263BC"/>
@@ -5108,7 +4986,7 @@
       </w:rPr>
     </w:lvl>
   </w:abstractNum>
-  <w:abstractNum w:abstractNumId="32" w15:restartNumberingAfterBreak="0">
+  <w:abstractNum w:abstractNumId="34" w15:restartNumberingAfterBreak="0">
     <w:nsid w:val="61C17E71"/>
     <w:multiLevelType w:val="hybridMultilevel"/>
     <w:tmpl w:val="04ACA87A"/>
@@ -5221,7 +5099,7 @@
       </w:rPr>
     </w:lvl>
   </w:abstractNum>
-  <w:abstractNum w:abstractNumId="33" w15:restartNumberingAfterBreak="0">
+  <w:abstractNum w:abstractNumId="35" w15:restartNumberingAfterBreak="0">
     <w:nsid w:val="65E24AC9"/>
     <w:multiLevelType w:val="multilevel"/>
     <w:tmpl w:val="8DD6D4DA"/>
@@ -5334,7 +5212,7 @@
       </w:rPr>
     </w:lvl>
   </w:abstractNum>
-  <w:abstractNum w:abstractNumId="34" w15:restartNumberingAfterBreak="0">
+  <w:abstractNum w:abstractNumId="36" w15:restartNumberingAfterBreak="0">
     <w:nsid w:val="67E929BC"/>
     <w:multiLevelType w:val="multilevel"/>
     <w:tmpl w:val="BAF25C1C"/>
@@ -5451,7 +5329,7 @@
       </w:rPr>
     </w:lvl>
   </w:abstractNum>
-  <w:abstractNum w:abstractNumId="35" w15:restartNumberingAfterBreak="0">
+  <w:abstractNum w:abstractNumId="37" w15:restartNumberingAfterBreak="0">
     <w:nsid w:val="69CD29B3"/>
     <w:multiLevelType w:val="multilevel"/>
     <w:tmpl w:val="04C8E072"/>
@@ -5564,7 +5442,7 @@
       </w:rPr>
     </w:lvl>
   </w:abstractNum>
-  <w:abstractNum w:abstractNumId="36" w15:restartNumberingAfterBreak="0">
+  <w:abstractNum w:abstractNumId="38" w15:restartNumberingAfterBreak="0">
     <w:nsid w:val="730C67EE"/>
     <w:multiLevelType w:val="hybridMultilevel"/>
     <w:tmpl w:val="CD12A41A"/>
@@ -5677,7 +5555,7 @@
       </w:rPr>
     </w:lvl>
   </w:abstractNum>
-  <w:abstractNum w:abstractNumId="37" w15:restartNumberingAfterBreak="0">
+  <w:abstractNum w:abstractNumId="39" w15:restartNumberingAfterBreak="0">
     <w:nsid w:val="73F07DA1"/>
     <w:multiLevelType w:val="multilevel"/>
     <w:tmpl w:val="CB68DC1E"/>
@@ -5826,7 +5704,7 @@
       </w:rPr>
     </w:lvl>
   </w:abstractNum>
-  <w:abstractNum w:abstractNumId="38" w15:restartNumberingAfterBreak="0">
+  <w:abstractNum w:abstractNumId="40" w15:restartNumberingAfterBreak="0">
     <w:nsid w:val="74EE27E8"/>
     <w:multiLevelType w:val="multilevel"/>
     <w:tmpl w:val="687A6F10"/>
@@ -5939,7 +5817,7 @@
       </w:rPr>
     </w:lvl>
   </w:abstractNum>
-  <w:abstractNum w:abstractNumId="39" w15:restartNumberingAfterBreak="0">
+  <w:abstractNum w:abstractNumId="41" w15:restartNumberingAfterBreak="0">
     <w:nsid w:val="75D54441"/>
     <w:multiLevelType w:val="multilevel"/>
     <w:tmpl w:val="74BCD98A"/>
@@ -6052,7 +5930,7 @@
       </w:rPr>
     </w:lvl>
   </w:abstractNum>
-  <w:abstractNum w:abstractNumId="40" w15:restartNumberingAfterBreak="0">
+  <w:abstractNum w:abstractNumId="42" w15:restartNumberingAfterBreak="0">
     <w:nsid w:val="75E10167"/>
     <w:multiLevelType w:val="multilevel"/>
     <w:tmpl w:val="EF960B74"/>
@@ -6165,7 +6043,7 @@
       </w:rPr>
     </w:lvl>
   </w:abstractNum>
-  <w:abstractNum w:abstractNumId="41" w15:restartNumberingAfterBreak="0">
+  <w:abstractNum w:abstractNumId="43" w15:restartNumberingAfterBreak="0">
     <w:nsid w:val="76317ADF"/>
     <w:multiLevelType w:val="hybridMultilevel"/>
     <w:tmpl w:val="E4DE9D6E"/>
@@ -6255,7 +6133,7 @@
       </w:pPr>
     </w:lvl>
   </w:abstractNum>
-  <w:abstractNum w:abstractNumId="42" w15:restartNumberingAfterBreak="0">
+  <w:abstractNum w:abstractNumId="44" w15:restartNumberingAfterBreak="0">
     <w:nsid w:val="79C12ABF"/>
     <w:multiLevelType w:val="multilevel"/>
     <w:tmpl w:val="1636788C"/>
@@ -6368,7 +6246,7 @@
       </w:rPr>
     </w:lvl>
   </w:abstractNum>
-  <w:abstractNum w:abstractNumId="43" w15:restartNumberingAfterBreak="0">
+  <w:abstractNum w:abstractNumId="45" w15:restartNumberingAfterBreak="0">
     <w:nsid w:val="7BE5619A"/>
     <w:multiLevelType w:val="multilevel"/>
     <w:tmpl w:val="3F228AD8"/>
@@ -6481,7 +6359,7 @@
       </w:rPr>
     </w:lvl>
   </w:abstractNum>
-  <w:abstractNum w:abstractNumId="44" w15:restartNumberingAfterBreak="0">
+  <w:abstractNum w:abstractNumId="46" w15:restartNumberingAfterBreak="0">
     <w:nsid w:val="7E0E229B"/>
     <w:multiLevelType w:val="multilevel"/>
     <w:tmpl w:val="8BF01870"/>
@@ -6594,7 +6472,7 @@
       </w:rPr>
     </w:lvl>
   </w:abstractNum>
-  <w:abstractNum w:abstractNumId="45" w15:restartNumberingAfterBreak="0">
+  <w:abstractNum w:abstractNumId="47" w15:restartNumberingAfterBreak="0">
     <w:nsid w:val="7F0E1EEF"/>
     <w:multiLevelType w:val="multilevel"/>
     <w:tmpl w:val="D5C20ECE"/>
@@ -6711,19 +6589,19 @@
     <w:abstractNumId w:val="1"/>
   </w:num>
   <w:num w:numId="2" w16cid:durableId="96560412">
-    <w:abstractNumId w:val="26"/>
+    <w:abstractNumId w:val="27"/>
   </w:num>
   <w:num w:numId="3" w16cid:durableId="1002780266">
-    <w:abstractNumId w:val="21"/>
+    <w:abstractNumId w:val="22"/>
   </w:num>
   <w:num w:numId="4" w16cid:durableId="238829172">
-    <w:abstractNumId w:val="29"/>
+    <w:abstractNumId w:val="30"/>
   </w:num>
   <w:num w:numId="5" w16cid:durableId="2094814467">
     <w:abstractNumId w:val="3"/>
   </w:num>
   <w:num w:numId="6" w16cid:durableId="1490560538">
-    <w:abstractNumId w:val="45"/>
+    <w:abstractNumId w:val="47"/>
   </w:num>
   <w:num w:numId="7" w16cid:durableId="91557973">
     <w:abstractNumId w:val="18"/>
@@ -6732,13 +6610,13 @@
     <w:abstractNumId w:val="5"/>
   </w:num>
   <w:num w:numId="9" w16cid:durableId="1220701329">
-    <w:abstractNumId w:val="27"/>
+    <w:abstractNumId w:val="28"/>
   </w:num>
   <w:num w:numId="10" w16cid:durableId="520775995">
     <w:abstractNumId w:val="12"/>
   </w:num>
   <w:num w:numId="11" w16cid:durableId="2119642688">
-    <w:abstractNumId w:val="35"/>
+    <w:abstractNumId w:val="37"/>
   </w:num>
   <w:num w:numId="12" w16cid:durableId="1958221304">
     <w:abstractNumId w:val="15"/>
@@ -6750,7 +6628,7 @@
     <w:abstractNumId w:val="14"/>
   </w:num>
   <w:num w:numId="15" w16cid:durableId="1283926161">
-    <w:abstractNumId w:val="39"/>
+    <w:abstractNumId w:val="41"/>
   </w:num>
   <w:num w:numId="16" w16cid:durableId="964580932">
     <w:abstractNumId w:val="2"/>
@@ -6759,13 +6637,13 @@
     <w:abstractNumId w:val="16"/>
   </w:num>
   <w:num w:numId="18" w16cid:durableId="1904752802">
-    <w:abstractNumId w:val="31"/>
+    <w:abstractNumId w:val="33"/>
   </w:num>
   <w:num w:numId="19" w16cid:durableId="1765565613">
     <w:abstractNumId w:val="4"/>
   </w:num>
   <w:num w:numId="20" w16cid:durableId="1101492294">
-    <w:abstractNumId w:val="22"/>
+    <w:abstractNumId w:val="23"/>
   </w:num>
   <w:num w:numId="21" w16cid:durableId="1207793723">
     <w:abstractNumId w:val="13"/>
@@ -6774,10 +6652,10 @@
     <w:abstractNumId w:val="20"/>
   </w:num>
   <w:num w:numId="23" w16cid:durableId="469980206">
-    <w:abstractNumId w:val="43"/>
+    <w:abstractNumId w:val="45"/>
   </w:num>
   <w:num w:numId="24" w16cid:durableId="912785530">
-    <w:abstractNumId w:val="25"/>
+    <w:abstractNumId w:val="26"/>
   </w:num>
   <w:num w:numId="25" w16cid:durableId="1925333244">
     <w:abstractNumId w:val="11"/>
@@ -6789,7 +6667,7 @@
     <w:abstractNumId w:val="19"/>
   </w:num>
   <w:num w:numId="28" w16cid:durableId="1019039446">
-    <w:abstractNumId w:val="38"/>
+    <w:abstractNumId w:val="40"/>
   </w:num>
   <w:num w:numId="29" w16cid:durableId="25327680">
     <w:abstractNumId w:val="9"/>
@@ -6801,49 +6679,55 @@
     <w:abstractNumId w:val="10"/>
   </w:num>
   <w:num w:numId="32" w16cid:durableId="1194028421">
+    <w:abstractNumId w:val="46"/>
+  </w:num>
+  <w:num w:numId="33" w16cid:durableId="2044358279">
     <w:abstractNumId w:val="44"/>
   </w:num>
-  <w:num w:numId="33" w16cid:durableId="2044358279">
+  <w:num w:numId="34" w16cid:durableId="1453939389">
+    <w:abstractNumId w:val="24"/>
+  </w:num>
+  <w:num w:numId="35" w16cid:durableId="1529372750">
+    <w:abstractNumId w:val="29"/>
+  </w:num>
+  <w:num w:numId="36" w16cid:durableId="563688411">
     <w:abstractNumId w:val="42"/>
   </w:num>
-  <w:num w:numId="34" w16cid:durableId="1453939389">
-    <w:abstractNumId w:val="23"/>
-  </w:num>
-  <w:num w:numId="35" w16cid:durableId="1529372750">
-    <w:abstractNumId w:val="28"/>
-  </w:num>
-  <w:num w:numId="36" w16cid:durableId="563688411">
-    <w:abstractNumId w:val="40"/>
-  </w:num>
   <w:num w:numId="37" w16cid:durableId="1190487620">
-    <w:abstractNumId w:val="33"/>
+    <w:abstractNumId w:val="35"/>
   </w:num>
   <w:num w:numId="38" w16cid:durableId="1389845337">
-    <w:abstractNumId w:val="34"/>
+    <w:abstractNumId w:val="36"/>
   </w:num>
   <w:num w:numId="39" w16cid:durableId="283538122">
-    <w:abstractNumId w:val="41"/>
+    <w:abstractNumId w:val="43"/>
   </w:num>
   <w:num w:numId="40" w16cid:durableId="2038461569">
-    <w:abstractNumId w:val="37"/>
+    <w:abstractNumId w:val="39"/>
   </w:num>
   <w:num w:numId="41" w16cid:durableId="1072041784">
     <w:abstractNumId w:val="8"/>
   </w:num>
   <w:num w:numId="42" w16cid:durableId="1009255285">
-    <w:abstractNumId w:val="30"/>
+    <w:abstractNumId w:val="32"/>
   </w:num>
   <w:num w:numId="43" w16cid:durableId="1793478098">
-    <w:abstractNumId w:val="24"/>
+    <w:abstractNumId w:val="25"/>
   </w:num>
   <w:num w:numId="44" w16cid:durableId="1452868176">
-    <w:abstractNumId w:val="36"/>
+    <w:abstractNumId w:val="38"/>
   </w:num>
   <w:num w:numId="45" w16cid:durableId="649988058">
-    <w:abstractNumId w:val="32"/>
+    <w:abstractNumId w:val="34"/>
   </w:num>
   <w:num w:numId="46" w16cid:durableId="1648850686">
     <w:abstractNumId w:val="17"/>
+  </w:num>
+  <w:num w:numId="47" w16cid:durableId="1803766732">
+    <w:abstractNumId w:val="21"/>
+  </w:num>
+  <w:num w:numId="48" w16cid:durableId="428965303">
+    <w:abstractNumId w:val="31"/>
   </w:num>
 </w:numbering>
 </file>

</xml_diff>